<commit_message>
Huiswerk opdracht 7 en 8
heb nu opdracht 7 en 8 gemaakt dus heb nu de 3 vragen af.
</commit_message>
<xml_diff>
--- a/verslagen/huiswerk jesse peffer.docx
+++ b/verslagen/huiswerk jesse peffer.docx
@@ -12,6 +12,216 @@
         <w:rPr>
           <w:b/>
         </w:rPr>
+        <w:t>Vraag 7</w:t>
+      </w:r>
+      <w:bookmarkStart w:id="0" w:name="_GoBack"/>
+      <w:bookmarkEnd w:id="0"/>
+    </w:p>
+    <w:p>
+      <w:r>
+        <w:t xml:space="preserve">“Nu speelt” komt tot stand  doormiddel van een </w:t>
+      </w:r>
+      <w:proofErr w:type="spellStart"/>
+      <w:r>
+        <w:t>if</w:t>
+      </w:r>
+      <w:proofErr w:type="spellEnd"/>
+      <w:r>
+        <w:t>/</w:t>
+      </w:r>
+      <w:proofErr w:type="spellStart"/>
+      <w:r>
+        <w:t>else</w:t>
+      </w:r>
+      <w:proofErr w:type="spellEnd"/>
+      <w:r>
+        <w:t xml:space="preserve"> statement die zoekt of er informatie in de volgende rijen zit: wedstrijdnummer, slot_1, goals_slot_1, goals_slot_2 en slot_2. Deze informatie staat in de tabel: poulewedstrijden. Als hij dat in een rij niet kan vinden geeft hij een foutmelding.</w:t>
+      </w:r>
+    </w:p>
+    <w:p>
+      <w:r>
+        <w:rPr>
+          <w:b/>
+        </w:rPr>
+        <w:t>Slot_1</w:t>
+      </w:r>
+      <w:r>
+        <w:t xml:space="preserve"> = Daar komt team nummer  1 te staan.</w:t>
+      </w:r>
+      <w:r>
+        <w:br/>
+      </w:r>
+      <w:r>
+        <w:rPr>
+          <w:b/>
+        </w:rPr>
+        <w:t>goals_slot_1</w:t>
+      </w:r>
+      <w:r>
+        <w:t xml:space="preserve"> = Daar komen van de wedstrijd nu bezig is de doelpunten van dat team te staan.</w:t>
+      </w:r>
+      <w:r>
+        <w:br/>
+      </w:r>
+      <w:r>
+        <w:rPr>
+          <w:b/>
+        </w:rPr>
+        <w:t>goals_slot_2</w:t>
+      </w:r>
+      <w:r>
+        <w:t xml:space="preserve"> =</w:t>
+      </w:r>
+      <w:r>
+        <w:t xml:space="preserve"> </w:t>
+      </w:r>
+      <w:r>
+        <w:t>Daar komen van de wedstrijd nu bezig is de doelpunten van dat team te staan.</w:t>
+      </w:r>
+      <w:r>
+        <w:br/>
+      </w:r>
+      <w:r>
+        <w:rPr>
+          <w:b/>
+        </w:rPr>
+        <w:t>slot_2</w:t>
+      </w:r>
+      <w:r>
+        <w:t xml:space="preserve"> = Daar komt team nummer 2 te staan. </w:t>
+      </w:r>
+    </w:p>
+    <w:p>
+      <w:r>
+        <w:t xml:space="preserve">De applicatie gaat zoeken naar het wedstrijdnummer en die loopt na elke wedstrijd op. Welke teams met elkaar moeten spelen word in de tabel : team-poulewedstrijd  bijgehouden. </w:t>
+      </w:r>
+    </w:p>
+    <w:p/>
+    <w:p>
+      <w:pPr>
+        <w:rPr>
+          <w:b/>
+        </w:rPr>
+      </w:pPr>
+      <w:r>
+        <w:rPr>
+          <w:b/>
+        </w:rPr>
+        <w:t>Vraag 8.</w:t>
+      </w:r>
+    </w:p>
+    <w:p>
+      <w:r>
+        <w:t xml:space="preserve">In de tabel team-poulewedstrijden worden de </w:t>
+      </w:r>
+      <w:proofErr w:type="spellStart"/>
+      <w:r>
+        <w:t>id</w:t>
+      </w:r>
+      <w:proofErr w:type="spellEnd"/>
+      <w:r>
+        <w:t xml:space="preserve"> van zowel de teams als de wedstrijden aan mekaar </w:t>
+      </w:r>
+      <w:proofErr w:type="spellStart"/>
+      <w:r>
+        <w:t>gekoppelt</w:t>
+      </w:r>
+      <w:proofErr w:type="spellEnd"/>
+      <w:r>
+        <w:t xml:space="preserve">  op de volgende manier (tis een voorbeeld)</w:t>
+      </w:r>
+    </w:p>
+    <w:p>
+      <w:r>
+        <w:t>Team 1</w:t>
+      </w:r>
+    </w:p>
+    <w:p>
+      <w:r>
+        <w:t>Team 2</w:t>
+      </w:r>
+    </w:p>
+    <w:p>
+      <w:r>
+        <w:t xml:space="preserve">Poulewedstrijd 1. </w:t>
+      </w:r>
+    </w:p>
+    <w:p>
+      <w:r>
+        <w:t>Team 3</w:t>
+      </w:r>
+    </w:p>
+    <w:p>
+      <w:r>
+        <w:t xml:space="preserve">Team 4 </w:t>
+      </w:r>
+    </w:p>
+    <w:p>
+      <w:r>
+        <w:t>Poulewedstrijd 2.</w:t>
+      </w:r>
+    </w:p>
+    <w:p>
+      <w:r>
+        <w:t xml:space="preserve">Zo worden de wedstrijden bepaald ,  door </w:t>
+      </w:r>
+      <w:proofErr w:type="spellStart"/>
+      <w:r>
+        <w:t>poulewedstrijd_id</w:t>
+      </w:r>
+      <w:proofErr w:type="spellEnd"/>
+      <w:r>
+        <w:t xml:space="preserve"> word de volgorde van de wedstrijd bepaald. Hetzelfde nummer als </w:t>
+      </w:r>
+      <w:proofErr w:type="spellStart"/>
+      <w:r>
+        <w:t>poulewedstrijd_id</w:t>
+      </w:r>
+      <w:proofErr w:type="spellEnd"/>
+      <w:r>
+        <w:t xml:space="preserve">  word het </w:t>
+      </w:r>
+      <w:proofErr w:type="spellStart"/>
+      <w:r>
+        <w:t>id</w:t>
+      </w:r>
+      <w:proofErr w:type="spellEnd"/>
+      <w:r>
+        <w:t xml:space="preserve"> van de wedstrijd en zo worden de teams </w:t>
+      </w:r>
+      <w:proofErr w:type="spellStart"/>
+      <w:r>
+        <w:t>gekoppelt</w:t>
+      </w:r>
+      <w:proofErr w:type="spellEnd"/>
+      <w:r>
+        <w:t>.</w:t>
+      </w:r>
+    </w:p>
+    <w:p>
+      <w:pPr>
+        <w:rPr>
+          <w:b/>
+        </w:rPr>
+      </w:pPr>
+    </w:p>
+    <w:p>
+      <w:pPr>
+        <w:rPr>
+          <w:b/>
+        </w:rPr>
+      </w:pPr>
+    </w:p>
+    <w:p>
+      <w:pPr>
+        <w:rPr>
+          <w:b/>
+        </w:rPr>
+      </w:pPr>
+      <w:r>
+        <w:rPr>
+          <w:b/>
+        </w:rPr>
         <w:t xml:space="preserve">9. </w:t>
       </w:r>
       <w:proofErr w:type="spellStart"/>
@@ -68,6 +278,7 @@
     </w:p>
     <w:p>
       <w:r>
+        <w:lastRenderedPageBreak/>
         <w:t>LEFT JOIN:</w:t>
       </w:r>
       <w:r>
@@ -97,8 +308,6 @@
       <w:r>
         <w:t xml:space="preserve"> en gelijke is in een van de tabellen.</w:t>
       </w:r>
-      <w:bookmarkStart w:id="0" w:name="_GoBack"/>
-      <w:bookmarkEnd w:id="0"/>
     </w:p>
     <w:sectPr>
       <w:pgSz w:w="11906" w:h="16838"/>

</xml_diff>